<commit_message>
update to alpha model notes
</commit_message>
<xml_diff>
--- a/Sample Models/Alpha Model Notes.docx
+++ b/Sample Models/Alpha Model Notes.docx
@@ -72,29 +72,33 @@
       </w:r>
     </w:p>
     <w:p>
+      <w:pPr>
+        <w:pStyle w:val="Heading1"/>
+      </w:pPr>
+      <w:r>
+        <w:t>Modelling Constraints in MSPM</w:t>
+      </w:r>
+    </w:p>
+    <w:p>
+      <w:r>
+        <w:t>Models in MSPM must have axial symmetry. Although it is possible to create a more realistic looking model with sections at different angles (for examples having the two pistons rotated 90 degrees from each other) with the use of groups and bridges, for the sake of simplicity, the sample alpha Stirling engine model has been built as a single group with no bridges. This sample engine is not designed to be manufacturable in real life, it is simply designed to showcase MSPMs ability to model and simulate an alpha style Stirling engine</w:t>
+      </w:r>
+      <w:r>
+        <w:t>.</w:t>
+      </w:r>
       <w:bookmarkStart w:id="0" w:name="_GoBack"/>
       <w:bookmarkEnd w:id="0"/>
     </w:p>
     <w:p>
-      <w:pPr>
-        <w:pStyle w:val="Heading1"/>
-      </w:pPr>
-      <w:r>
-        <w:t>Modelling Constraints in MSPM</w:t>
-      </w:r>
-    </w:p>
-    <w:p>
-      <w:r>
-        <w:t>Models in MSPM must have axial symmetry. Although it is possible to create a more realistic looking model with sections at different angles (for examples having the two pistons rotated 90 degrees from each other) with the use of groups and bridges, for the sake of simplicity, the sample alpha Stirling engine model has been built as a single group with no bridges. This sample engine is not designed to be manufacturable in real life, it is simply designed to showcase MSPMs ability to model and simulate an alpha style Stirling engine.</w:t>
-      </w:r>
-    </w:p>
-    <w:p>
-      <w:r>
+      <w:r>
+        <w:rPr>
+          <w:noProof/>
+        </w:rPr>
         <w:drawing>
-          <wp:inline distT="0" distB="0" distL="0" distR="0" wp14:anchorId="3265971D" wp14:editId="7F6C598D">
-            <wp:extent cx="4895850" cy="4112825"/>
-            <wp:effectExtent l="152400" t="152400" r="361950" b="364490"/>
-            <wp:docPr id="1" name="Picture 1"/>
+          <wp:inline distT="0" distB="0" distL="0" distR="0">
+            <wp:extent cx="5467350" cy="4427618"/>
+            <wp:effectExtent l="152400" t="152400" r="361950" b="354330"/>
+            <wp:docPr id="3" name="Picture 3"/>
             <wp:cNvGraphicFramePr>
               <a:graphicFrameLocks xmlns:a="http://schemas.openxmlformats.org/drawingml/2006/main" noChangeAspect="1"/>
             </wp:cNvGraphicFramePr>
@@ -102,7 +106,7 @@
               <a:graphicData uri="http://schemas.openxmlformats.org/drawingml/2006/picture">
                 <pic:pic xmlns:pic="http://schemas.openxmlformats.org/drawingml/2006/picture">
                   <pic:nvPicPr>
-                    <pic:cNvPr id="1" name=""/>
+                    <pic:cNvPr id="3" name="image.png"/>
                     <pic:cNvPicPr/>
                   </pic:nvPicPr>
                   <pic:blipFill>
@@ -114,7 +118,7 @@
                   <pic:spPr>
                     <a:xfrm>
                       <a:off x="0" y="0"/>
-                      <a:ext cx="4934118" cy="4144972"/>
+                      <a:ext cx="5509579" cy="4461816"/>
                     </a:xfrm>
                     <a:prstGeom prst="rect">
                       <a:avLst/>
@@ -151,6 +155,11 @@
       </w:r>
     </w:p>
     <w:p>
+      <w:r>
+        <w:t>MSPM gives perfect insulator bodies a black color, helium gas a pink color, constant temperature heat sources/sinks a white color, and gas bodies with a matrix object a light blue color.</w:t>
+      </w:r>
+    </w:p>
+    <w:p>
       <w:pPr>
         <w:pStyle w:val="Heading2"/>
       </w:pPr>
@@ -160,7 +169,25 @@
     </w:p>
     <w:p>
       <w:r>
-        <w:t>The black bodies on the outer edges are perfect insulator bodies representing the walls containing the pistons. They are simply there to seal the working gas inside of the engine, and are perfect insulators to help speed up the simulation with little affect on the results, since little surface area is in contact with the working gas.</w:t>
+        <w:t xml:space="preserve">The black bodies </w:t>
+      </w:r>
+      <w:r>
+        <w:t>in the corners</w:t>
+      </w:r>
+      <w:r>
+        <w:t xml:space="preserve"> represent </w:t>
+      </w:r>
+      <w:r>
+        <w:t xml:space="preserve">the walls containing the pistons. They are simply there to seal the working gas inside of the engine, and are perfect insulators to help speed up the simulation with little </w:t>
+      </w:r>
+      <w:r>
+        <w:t>e</w:t>
+      </w:r>
+      <w:r>
+        <w:t>ffect on the results</w:t>
+      </w:r>
+      <w:r>
+        <w:t>.</w:t>
       </w:r>
     </w:p>
     <w:p>
@@ -176,7 +203,13 @@
         <w:t>The white bodies between those black insulator bodies are the constant temperature heat source and heat sink. They represent the area where heat is transferred to the engine in a relatively constant temperature</w:t>
       </w:r>
       <w:r>
-        <w:t>, for example a hot/cold roughly constant temperature fluid flowing through this area. These bodies will transfer heat to/from themselves to surrounding bodies, including the working gas through convection across its surface. Since these are directly touching the hot and cold heat exchanger bodies, heat will rapidly transfer to those heat exchangers to keep them close to the source/sink temperatures.</w:t>
+        <w:t>, for example a hot/cold roughly constant temperature fluid flowing through this area. These bodies will transfer heat to/from themselves to surrounding bodies</w:t>
+      </w:r>
+      <w:r>
+        <w:t xml:space="preserve"> (except perfect insulators)</w:t>
+      </w:r>
+      <w:r>
+        <w:t>, including the working gas through convection across its surface. Since these are directly touching the hot and cold heat exchanger bodies, heat will rapidly transfer to those heat exchangers to keep them close to the source/sink temperatures.</w:t>
       </w:r>
     </w:p>
     <w:p>
@@ -189,13 +222,31 @@
     </w:p>
     <w:p>
       <w:r>
-        <w:t>The beige body on the top is the hot side piston, and the brown body on the bottom is the cold side piston.</w:t>
+        <w:t xml:space="preserve">The </w:t>
+      </w:r>
+      <w:r>
+        <w:t>large black</w:t>
+      </w:r>
+      <w:r>
+        <w:t xml:space="preserve"> body on the top is the hot side piston, and the </w:t>
+      </w:r>
+      <w:r>
+        <w:t>large black</w:t>
+      </w:r>
+      <w:r>
+        <w:t xml:space="preserve"> body on the bottom is the cold side piston.</w:t>
       </w:r>
       <w:r>
         <w:t xml:space="preserve"> </w:t>
       </w:r>
       <w:r>
-        <w:t>The pistons in this model are made of two randomly chosen materials, simply to make it easy to understand that these are different pistons on different strokes. The actual materials of the pistons have negligible effect on the simulation results in this model, since the material of the pistons does not determine their mass, and the mass of the pistons does not affect the friction they encounter. The strokes of the pistons were chosen to have an approximately ideal compression ratio for the temperature difference between the heat source and sink (450K and 270K respectively). There is a small clearance between the end of the strokes and the heat exchangers, as can be seen in the picture, between the top/hot piston and the hot heat exchanger.</w:t>
+        <w:t xml:space="preserve">The pistons in this model are made of </w:t>
+      </w:r>
+      <w:r>
+        <w:t>perfect insulators to speed up simulation time, as using accurate materials will not significantly change working gas temperatures</w:t>
+      </w:r>
+      <w:r>
+        <w:t>. The actual materials of the pistons have negligible effect on the simulation results in this model, since the material of the pistons does not determine their mass, and the mass of the pistons does not affect the friction they encounter. The strokes of the pistons were chosen to have an approximately ideal compression ratio for the temperature difference between the heat source and sink (450K and 270K respectively). There is a small clearance between the end of the strokes and the heat exchangers, as can be seen in the picture, between the top/hot piston and the hot heat exchanger.</w:t>
       </w:r>
     </w:p>
     <w:p>
@@ -230,7 +281,13 @@
         <w:t>These are actually 99% helium bodies as well, like the pink bodies, but they have a matrix component to them, hence the light blue shading. These heat exchangers are identical in size and parameters to each other, their only difference is that one is physically connected to the hot source while the other is connected to the cold source.</w:t>
       </w:r>
       <w:r>
-        <w:t xml:space="preserve"> The parameters used for these heat exchangers were simply the default parameters, they may not be physically realistic, but are good enough for a sample model.</w:t>
+        <w:t xml:space="preserve"> The parameters used for these heat exchangers were simply the default parameters, they may not be physically realistic</w:t>
+      </w:r>
+      <w:r>
+        <w:t xml:space="preserve"> or ideal</w:t>
+      </w:r>
+      <w:r>
+        <w:t>, but are good enough for a sample model.</w:t>
       </w:r>
     </w:p>
     <w:p>
@@ -245,6 +302,27 @@
       <w:r>
         <w:t>The inner light blue body in the middle of the model is the regenerator. This is also a 99% helium body with a matrix applied to it.</w:t>
       </w:r>
+      <w:r>
+        <w:t xml:space="preserve"> It has 95% porosity with the default wire diameter of 0.1mm</w:t>
+      </w:r>
+      <w:r>
+        <w:t>.</w:t>
+      </w:r>
+      <w:r>
+        <w:t xml:space="preserve"> Dimensions of the regenerator and its porosity often ha</w:t>
+      </w:r>
+      <w:r>
+        <w:t>ve</w:t>
+      </w:r>
+      <w:r>
+        <w:t xml:space="preserve"> a significant effect on the performance of a </w:t>
+      </w:r>
+      <w:r>
+        <w:t>Stirling engine</w:t>
+      </w:r>
+      <w:r>
+        <w:t>, in this case they were somewhat randomly chosen; the engine could be further optimized.</w:t>
+      </w:r>
     </w:p>
     <w:p>
       <w:pPr>
@@ -256,10 +334,19 @@
     </w:p>
     <w:p>
       <w:r>
-        <w:t>The beige body between the two white constant temperature bodies (source and sink) is a rigid polyurethane foam, chosen simply to model some heat transfer between the source and sink and regenerator, although it is probably insignificant</w:t>
-      </w:r>
-      <w:r>
-        <w:t xml:space="preserve"> and could be replaced by a perfect insulator.</w:t>
+        <w:t xml:space="preserve">The </w:t>
+      </w:r>
+      <w:r>
+        <w:t>black</w:t>
+      </w:r>
+      <w:r>
+        <w:t xml:space="preserve"> body between the two white constant temperature bodies (source and sink) is </w:t>
+      </w:r>
+      <w:r>
+        <w:t>a perfect insulator to isolate the source and sink</w:t>
+      </w:r>
+      <w:r>
+        <w:t>.</w:t>
       </w:r>
     </w:p>
     <w:p>
@@ -281,9 +368,15 @@
         <w:t xml:space="preserve"> and does not have many bodies or require much discretization, so it simulates very quickly.</w:t>
       </w:r>
       <w:r>
+        <w:t xml:space="preserve"> In fact, since perfect insulator bodies have no effect on the temperatures of other bodies, changing the number of nodes in these bodies has no effect on the simulation outputs.</w:t>
+      </w:r>
+      <w:r>
         <w:t xml:space="preserve"> Feel free to play around with the amount of discretization subdivisions of different bodies to see how it affects the output PV work and shaft power results.</w:t>
       </w:r>
       <w:r>
+        <w:t xml:space="preserve"> The number of subdivisions has already been tuned for good simulation speed with most of the accuracy of higher subdivision counts.</w:t>
+      </w:r>
+      <w:r>
         <w:t xml:space="preserve"> For any model that you will be using a lot, it is usually worth your time to do a few tests to minimize simulation time while maintaining reasonable accuracy</w:t>
       </w:r>
       <w:r>
@@ -294,6 +387,28 @@
       </w:r>
       <w:r>
         <w:t xml:space="preserve"> times.</w:t>
+      </w:r>
+    </w:p>
+    <w:p>
+      <w:pPr>
+        <w:pStyle w:val="Heading1"/>
+      </w:pPr>
+      <w:r>
+        <w:t>Sensors</w:t>
+      </w:r>
+    </w:p>
+    <w:p>
+      <w:r>
+        <w:t xml:space="preserve">The pink lines and circles in the model are line temperature sensors. </w:t>
+      </w:r>
+      <w:r>
+        <w:t xml:space="preserve">These will output plots as well as MATLAB data files after each simulation of the model. </w:t>
+      </w:r>
+      <w:r>
+        <w:t>These plots can be useful in getting a</w:t>
+      </w:r>
+      <w:r>
+        <w:t xml:space="preserve"> general idea about how well regenerators and heat exchangers are performing.</w:t>
       </w:r>
     </w:p>
     <w:sectPr>
@@ -1603,7 +1718,7 @@
 </file>
 
 <file path=customXml/itemProps1.xml><?xml version="1.0" encoding="utf-8"?>
-<ds:datastoreItem xmlns:ds="http://schemas.openxmlformats.org/officeDocument/2006/customXml" ds:itemID="{56C0AE2D-764A-4762-930C-5977699FB1DE}">
+<ds:datastoreItem xmlns:ds="http://schemas.openxmlformats.org/officeDocument/2006/customXml" ds:itemID="{280EBE1D-568A-40F9-B900-5AFA11BE1404}">
   <ds:schemaRefs>
     <ds:schemaRef ds:uri="http://schemas.openxmlformats.org/officeDocument/2006/bibliography"/>
   </ds:schemaRefs>

</xml_diff>

<commit_message>
updated Alpha model PDF
</commit_message>
<xml_diff>
--- a/Sample Models/Alpha Model Notes.docx
+++ b/Sample Models/Alpha Model Notes.docx
@@ -86,19 +86,14 @@
       <w:r>
         <w:t>.</w:t>
       </w:r>
-      <w:bookmarkStart w:id="0" w:name="_GoBack"/>
-      <w:bookmarkEnd w:id="0"/>
-    </w:p>
-    <w:p>
-      <w:r>
-        <w:rPr>
-          <w:noProof/>
-        </w:rPr>
+    </w:p>
+    <w:p>
+      <w:r>
         <w:drawing>
-          <wp:inline distT="0" distB="0" distL="0" distR="0">
-            <wp:extent cx="5467350" cy="4427618"/>
-            <wp:effectExtent l="152400" t="152400" r="361950" b="354330"/>
-            <wp:docPr id="3" name="Picture 3"/>
+          <wp:inline distT="0" distB="0" distL="0" distR="0" wp14:anchorId="685F787A" wp14:editId="0808226F">
+            <wp:extent cx="5429250" cy="4421127"/>
+            <wp:effectExtent l="152400" t="152400" r="361950" b="360680"/>
+            <wp:docPr id="1" name="Picture 1"/>
             <wp:cNvGraphicFramePr>
               <a:graphicFrameLocks xmlns:a="http://schemas.openxmlformats.org/drawingml/2006/main" noChangeAspect="1"/>
             </wp:cNvGraphicFramePr>
@@ -106,7 +101,7 @@
               <a:graphicData uri="http://schemas.openxmlformats.org/drawingml/2006/picture">
                 <pic:pic xmlns:pic="http://schemas.openxmlformats.org/drawingml/2006/picture">
                   <pic:nvPicPr>
-                    <pic:cNvPr id="3" name="image.png"/>
+                    <pic:cNvPr id="1" name=""/>
                     <pic:cNvPicPr/>
                   </pic:nvPicPr>
                   <pic:blipFill>
@@ -118,7 +113,7 @@
                   <pic:spPr>
                     <a:xfrm>
                       <a:off x="0" y="0"/>
-                      <a:ext cx="5509579" cy="4461816"/>
+                      <a:ext cx="5439032" cy="4429092"/>
                     </a:xfrm>
                     <a:prstGeom prst="rect">
                       <a:avLst/>
@@ -140,6 +135,8 @@
           </wp:inline>
         </w:drawing>
       </w:r>
+      <w:bookmarkStart w:id="0" w:name="_GoBack"/>
+      <w:bookmarkEnd w:id="0"/>
     </w:p>
     <w:p>
       <w:pPr>
@@ -1718,7 +1715,7 @@
 </file>
 
 <file path=customXml/itemProps1.xml><?xml version="1.0" encoding="utf-8"?>
-<ds:datastoreItem xmlns:ds="http://schemas.openxmlformats.org/officeDocument/2006/customXml" ds:itemID="{280EBE1D-568A-40F9-B900-5AFA11BE1404}">
+<ds:datastoreItem xmlns:ds="http://schemas.openxmlformats.org/officeDocument/2006/customXml" ds:itemID="{10E0611F-AAA7-4D5A-B5AD-880D15E7D797}">
   <ds:schemaRefs>
     <ds:schemaRef ds:uri="http://schemas.openxmlformats.org/officeDocument/2006/bibliography"/>
   </ds:schemaRefs>

</xml_diff>